<commit_message>
Update wish list with current plan
</commit_message>
<xml_diff>
--- a/docs/AI85 Wish List.docx
+++ b/docs/AI85 Wish List.docx
@@ -15,10 +15,7 @@
         <w:jc w:val="right"/>
       </w:pPr>
       <w:r>
-        <w:t>6/</w:t>
-      </w:r>
-      <w:r>
-        <w:t>10</w:t>
+        <w:t>7/22</w:t>
       </w:r>
       <w:r>
         <w:t>/2019</w:t>
@@ -59,6 +56,15 @@
       <w:r>
         <w:t>Increase pure capacity</w:t>
       </w:r>
+      <w:r>
+        <w:br/>
+      </w:r>
+      <w:r>
+        <w:rPr>
+          <w:color w:val="FF0000"/>
+        </w:rPr>
+        <w:t>768 wide</w:t>
+      </w:r>
     </w:p>
     <w:p>
       <w:pPr>
@@ -71,6 +77,15 @@
       <w:r>
         <w:t>Also, allow 4-bit weights (plus 1, 2 if feasible)</w:t>
       </w:r>
+      <w:r>
+        <w:br/>
+      </w:r>
+      <w:r>
+        <w:rPr>
+          <w:color w:val="FF0000"/>
+        </w:rPr>
+        <w:t>1, 2, 4, 8 bits</w:t>
+      </w:r>
     </w:p>
     <w:p>
       <w:pPr>
@@ -105,6 +120,21 @@
       <w:r>
         <w:t>scale factor, shift + addition)</w:t>
       </w:r>
+      <w:r>
+        <w:br/>
+      </w:r>
+      <w:r>
+        <w:rPr>
+          <w:color w:val="FF0000"/>
+        </w:rPr>
+        <w:t>P</w:t>
+      </w:r>
+      <w:r>
+        <w:rPr>
+          <w:color w:val="FF0000"/>
+        </w:rPr>
+        <w:t>er-layer scale factor</w:t>
+      </w:r>
     </w:p>
     <w:p>
       <w:pPr>
@@ -127,6 +157,15 @@
       <w:r>
         <w:t>I’d like to allow 32x32 (= 18 bits) if possible</w:t>
       </w:r>
+      <w:r>
+        <w:br/>
+      </w:r>
+      <w:r>
+        <w:rPr>
+          <w:color w:val="FF0000"/>
+        </w:rPr>
+        <w:t>18 bits</w:t>
+      </w:r>
     </w:p>
     <w:p>
       <w:pPr>
@@ -137,6 +176,11 @@
       </w:r>
     </w:p>
     <w:p>
+      <w:pPr>
+        <w:rPr>
+          <w:color w:val="FF0000"/>
+        </w:rPr>
+      </w:pPr>
       <w:r>
         <w:t>This could save some space but would require bit</w:t>
       </w:r>
@@ -180,6 +224,15 @@
       <w:r>
         <w:t>?</w:t>
       </w:r>
+      <w:r>
+        <w:br/>
+      </w:r>
+      <w:r>
+        <w:rPr>
+          <w:color w:val="FF0000"/>
+        </w:rPr>
+        <w:t>Not feasible</w:t>
+      </w:r>
     </w:p>
     <w:p>
       <w:pPr>
@@ -251,7 +304,11 @@
         <w:t>, t</w:t>
       </w:r>
       <w:r>
-        <w:t xml:space="preserve">his last layer does not perform a ReLU. </w:t>
+        <w:t xml:space="preserve">his last </w:t>
+      </w:r>
+      <w:r>
+        <w:lastRenderedPageBreak/>
+        <w:t xml:space="preserve">layer does not perform a ReLU. </w:t>
       </w:r>
       <w:r>
         <w:t>I</w:t>
@@ -268,10 +325,70 @@
     </w:p>
     <w:p>
       <w:pPr>
+        <w:rPr>
+          <w:color w:val="FF0000"/>
+        </w:rPr>
+      </w:pPr>
+      <w:r>
+        <w:rPr>
+          <w:color w:val="FF0000"/>
+        </w:rPr>
+        <w:t>On AI85, t</w:t>
+      </w:r>
+      <w:r>
+        <w:rPr>
+          <w:color w:val="FF0000"/>
+        </w:rPr>
+        <w:t xml:space="preserve">his </w:t>
+      </w:r>
+      <w:r>
+        <w:rPr>
+          <w:color w:val="FF0000"/>
+        </w:rPr>
+        <w:t>will</w:t>
+      </w:r>
+      <w:r>
+        <w:rPr>
+          <w:color w:val="FF0000"/>
+        </w:rPr>
+        <w:t xml:space="preserve"> be implemented using </w:t>
+      </w:r>
+      <w:r>
+        <w:rPr>
+          <w:color w:val="FF0000"/>
+        </w:rPr>
+        <w:t xml:space="preserve">the new ‘flatten’ operator and </w:t>
+      </w:r>
+      <w:r>
+        <w:rPr>
+          <w:color w:val="FF0000"/>
+        </w:rPr>
+        <w:t>Conv</w:t>
+      </w:r>
+      <w:r>
+        <w:rPr>
+          <w:color w:val="FF0000"/>
+        </w:rPr>
+        <w:t>2D</w:t>
+      </w:r>
+      <w:r>
+        <w:rPr>
+          <w:color w:val="FF0000"/>
+        </w:rPr>
+        <w:t xml:space="preserve"> </w:t>
+      </w:r>
+      <w:r>
+        <w:rPr>
+          <w:color w:val="FF0000"/>
+        </w:rPr>
+        <w:t>with 1x1 kernel</w:t>
+      </w:r>
+    </w:p>
+    <w:p>
+      <w:pPr>
         <w:pStyle w:val="Heading1"/>
       </w:pPr>
       <w:r>
-        <w:lastRenderedPageBreak/>
         <w:t xml:space="preserve">6. </w:t>
       </w:r>
       <w:r>
@@ -360,6 +477,25 @@
     </w:p>
     <w:p>
       <w:pPr>
+        <w:rPr>
+          <w:color w:val="FF0000"/>
+        </w:rPr>
+      </w:pPr>
+      <w:r>
+        <w:rPr>
+          <w:color w:val="FF0000"/>
+        </w:rPr>
+        <w:t>N</w:t>
+      </w:r>
+      <w:r>
+        <w:rPr>
+          <w:color w:val="FF0000"/>
+        </w:rPr>
+        <w:t>o</w:t>
+      </w:r>
+    </w:p>
+    <w:p>
+      <w:pPr>
         <w:pStyle w:val="Heading1"/>
       </w:pPr>
       <w:r>
@@ -615,6 +751,19 @@
       </w:r>
       <w:r>
         <w:t>those layers can then be arranged to be "concatenated" in memory (i.e., contiguous).</w:t>
+      </w:r>
+    </w:p>
+    <w:p>
+      <w:pPr>
+        <w:rPr>
+          <w:color w:val="FF0000"/>
+        </w:rPr>
+      </w:pPr>
+      <w:r>
+        <w:rPr>
+          <w:color w:val="FF0000"/>
+        </w:rPr>
+        <w:t>Yes</w:t>
       </w:r>
     </w:p>
     <w:p>
@@ -651,6 +800,23 @@
           <w:t>https://towardsdatascience.com/an-overview-of-resnet-and-its-variants-5281e2f56035</w:t>
         </w:r>
       </w:hyperlink>
+    </w:p>
+    <w:p>
+      <w:pPr>
+        <w:rPr>
+          <w:rStyle w:val="Hyperlink"/>
+          <w:color w:val="FF0000"/>
+          <w:u w:val="none"/>
+        </w:rPr>
+      </w:pPr>
+      <w:r>
+        <w:rPr>
+          <w:rStyle w:val="Hyperlink"/>
+          <w:color w:val="FF0000"/>
+          <w:u w:val="none"/>
+        </w:rPr>
+        <w:t>Yes</w:t>
+      </w:r>
     </w:p>
     <w:p>
       <w:pPr>
@@ -846,187 +1012,316 @@
       <w:pPr>
         <w:spacing w:after="0"/>
         <w:rPr>
+          <w:rFonts w:ascii="Calibri" w:hAnsi="Calibri"/>
+          <w:color w:val="000000"/>
+        </w:rPr>
+      </w:pPr>
+      <w:r>
+        <w:rPr>
+          <w:rFonts w:ascii="Calibri" w:hAnsi="Calibri"/>
+          <w:color w:val="000000"/>
+        </w:rPr>
+        <w:t>The</w:t>
+      </w:r>
+      <w:r>
+        <w:rPr>
+          <w:rFonts w:ascii="Calibri" w:hAnsi="Calibri"/>
+          <w:color w:val="000000"/>
+        </w:rPr>
+        <w:t xml:space="preserve"> </w:t>
+      </w:r>
+      <w:r>
+        <w:rPr>
+          <w:rFonts w:ascii="Calibri" w:hAnsi="Calibri"/>
+          <w:color w:val="000000"/>
+        </w:rPr>
+        <w:t>elemen</w:t>
+      </w:r>
+      <w:r>
+        <w:rPr>
+          <w:rFonts w:ascii="Calibri" w:hAnsi="Calibri"/>
+          <w:color w:val="000000"/>
+        </w:rPr>
+        <w:t>t</w:t>
+      </w:r>
+      <w:r>
+        <w:rPr>
+          <w:rFonts w:ascii="Calibri" w:hAnsi="Calibri"/>
+          <w:color w:val="000000"/>
+        </w:rPr>
+        <w:t>-</w:t>
+      </w:r>
+      <w:r>
+        <w:rPr>
+          <w:rFonts w:ascii="Calibri" w:hAnsi="Calibri"/>
+          <w:color w:val="000000"/>
+        </w:rPr>
+        <w:t>wise addition could have to have an optional ReLU, but we might be able to live without (quote: “This is just an empirical result. I mean they try to justify their actions with some hand wavy stuff, but it</w:t>
+      </w:r>
+      <w:r>
+        <w:rPr>
+          <w:rFonts w:ascii="Calibri" w:hAnsi="Calibri"/>
+          <w:color w:val="000000"/>
+        </w:rPr>
+        <w:t>’</w:t>
+      </w:r>
+      <w:r>
+        <w:rPr>
+          <w:rFonts w:ascii="Calibri" w:hAnsi="Calibri"/>
+          <w:color w:val="000000"/>
+        </w:rPr>
+        <w:t xml:space="preserve">s not a sound theory yet. There are not many theoretical works on skip connections. – Thomas </w:t>
+      </w:r>
+      <w:proofErr w:type="spellStart"/>
+      <w:r>
+        <w:rPr>
+          <w:rFonts w:ascii="Calibri" w:hAnsi="Calibri"/>
+          <w:color w:val="000000"/>
+        </w:rPr>
+        <w:t>Pinetz</w:t>
+      </w:r>
+      <w:proofErr w:type="spellEnd"/>
+      <w:r>
+        <w:rPr>
+          <w:rFonts w:ascii="Calibri" w:hAnsi="Calibri"/>
+          <w:color w:val="000000"/>
+        </w:rPr>
+        <w:t>”).</w:t>
+      </w:r>
+    </w:p>
+    <w:p>
+      <w:pPr>
+        <w:spacing w:after="0"/>
+        <w:rPr>
           <w:rFonts w:ascii="-webkit-standard" w:hAnsi="-webkit-standard"/>
-          <w:color w:val="000000"/>
+          <w:color w:val="FF0000"/>
         </w:rPr>
       </w:pPr>
       <w:r>
         <w:rPr>
           <w:rFonts w:ascii="Calibri" w:hAnsi="Calibri"/>
-          <w:color w:val="000000"/>
-        </w:rPr>
-        <w:t>The</w:t>
-      </w:r>
-      <w:r>
-        <w:rPr>
-          <w:rFonts w:ascii="Calibri" w:hAnsi="Calibri"/>
-          <w:color w:val="000000"/>
-        </w:rPr>
+          <w:color w:val="FF0000"/>
+        </w:rPr>
+        <w:t>Added</w:t>
+      </w:r>
+    </w:p>
+    <w:p>
+      <w:pPr>
+        <w:pStyle w:val="Heading2"/>
+      </w:pPr>
+      <w:r>
+        <w:t>1x1 Convolution</w:t>
+      </w:r>
+    </w:p>
+    <w:p>
+      <w:r>
+        <w:t>Add 1x1 Convolution (for Fire, as used in many new nets such as Tiny SSD)</w:t>
+      </w:r>
+      <w:r>
+        <w:t>.</w:t>
+      </w:r>
+    </w:p>
+    <w:p>
+      <w:pPr>
+        <w:rPr>
+          <w:color w:val="FF0000"/>
+        </w:rPr>
+      </w:pPr>
+      <w:r>
+        <w:rPr>
+          <w:color w:val="FF0000"/>
+        </w:rPr>
+        <w:t>Yes</w:t>
+      </w:r>
+    </w:p>
+    <w:p>
+      <w:pPr>
+        <w:pStyle w:val="Heading2"/>
+      </w:pPr>
+      <w:r>
+        <w:t>Pooling without convolution</w:t>
+      </w:r>
+    </w:p>
+    <w:p>
+      <w:r>
+        <w:t>Allow pooling without convolution (important for last layer)</w:t>
+      </w:r>
+      <w:r>
+        <w:t>.</w:t>
+      </w:r>
+    </w:p>
+    <w:p>
+      <w:pPr>
+        <w:rPr>
+          <w:color w:val="FF0000"/>
+        </w:rPr>
+      </w:pPr>
+      <w:r>
+        <w:rPr>
+          <w:color w:val="FF0000"/>
+        </w:rPr>
+        <w:t>Yes</w:t>
+      </w:r>
+    </w:p>
+    <w:p>
+      <w:pPr>
+        <w:pStyle w:val="Heading2"/>
+      </w:pPr>
+      <w:r>
+        <w:t>1D convolution</w:t>
+      </w:r>
+    </w:p>
+    <w:p>
+      <w:r>
+        <w:t xml:space="preserve">Add 1D </w:t>
+      </w:r>
+      <w:r>
+        <w:t>c</w:t>
+      </w:r>
+      <w:r>
+        <w:t>onvolution (for sensor data)?</w:t>
+      </w:r>
+    </w:p>
+    <w:p>
+      <w:pPr>
+        <w:rPr>
+          <w:color w:val="FF0000"/>
+        </w:rPr>
+      </w:pPr>
+      <w:r>
+        <w:rPr>
+          <w:color w:val="FF0000"/>
+        </w:rPr>
+        <w:t>Yes</w:t>
+      </w:r>
+    </w:p>
+    <w:p>
+      <w:pPr>
+        <w:pStyle w:val="Heading2"/>
+      </w:pPr>
+      <w:r>
+        <w:t>Dilation support</w:t>
+      </w:r>
+    </w:p>
+    <w:p>
+      <w:r>
+        <w:t>Add dilation support (2 — would allow the 3x3 kernel to span a 5x5 field)?</w:t>
+      </w:r>
+    </w:p>
+    <w:p>
+      <w:pPr>
+        <w:rPr>
+          <w:color w:val="FF0000"/>
+        </w:rPr>
+      </w:pPr>
+      <w:r>
+        <w:rPr>
+          <w:color w:val="FF0000"/>
+        </w:rPr>
+        <w:lastRenderedPageBreak/>
+        <w:t>No</w:t>
+      </w:r>
+    </w:p>
+    <w:p>
+      <w:pPr>
+        <w:pStyle w:val="Heading2"/>
+      </w:pPr>
+      <w:r>
+        <w:t>Padding for pooling</w:t>
+      </w:r>
+    </w:p>
+    <w:p>
+      <w:r>
+        <w:t>Add optional padding to pooling? Low priority.</w:t>
+      </w:r>
+    </w:p>
+    <w:p>
+      <w:pPr>
+        <w:rPr>
+          <w:color w:val="FF0000"/>
+        </w:rPr>
+      </w:pPr>
+      <w:r>
+        <w:rPr>
+          <w:color w:val="FF0000"/>
+        </w:rPr>
+        <w:t>No</w:t>
+      </w:r>
+    </w:p>
+    <w:p>
+      <w:pPr>
+        <w:pStyle w:val="Heading2"/>
+      </w:pPr>
+      <w:r>
+        <w:t>Simpler concatenation?</w:t>
+      </w:r>
+    </w:p>
+    <w:p>
+      <w:r>
+        <w:t>Concatenating two outputs is currently possible if the channels are a multiple of four (due to the HWC/</w:t>
+      </w:r>
+      <w:r>
+        <w:t xml:space="preserve"> “</w:t>
+      </w:r>
+      <w:r>
+        <w:t>little data” mode). It’s worth discussion ways to allow this for other numbers of channels.</w:t>
+      </w:r>
+    </w:p>
+    <w:p>
+      <w:pPr>
+        <w:rPr>
+          <w:color w:val="FF0000"/>
+        </w:rPr>
+      </w:pPr>
+      <w:r>
+        <w:rPr>
+          <w:color w:val="FF0000"/>
+        </w:rPr>
+        <w:t>Y</w:t>
+      </w:r>
+      <w:r>
+        <w:rPr>
+          <w:color w:val="FF0000"/>
+        </w:rPr>
+        <w:t>es</w:t>
+      </w:r>
+    </w:p>
+    <w:p>
+      <w:pPr>
+        <w:pStyle w:val="Heading1"/>
+      </w:pPr>
+      <w:r>
+        <w:t>8. Fix bias</w:t>
+      </w:r>
+    </w:p>
+    <w:p>
+      <w:r>
+        <w:t>The programmed bias value needs to be shifted left 7 in the addition to be mathematically correct AND useful at the same time.</w:t>
+      </w:r>
+      <w:r>
         <w:t xml:space="preserve"> </w:t>
       </w:r>
       <w:r>
-        <w:rPr>
-          <w:rFonts w:ascii="Calibri" w:hAnsi="Calibri"/>
-          <w:color w:val="000000"/>
-        </w:rPr>
-        <w:t>elemen</w:t>
-      </w:r>
-      <w:r>
-        <w:rPr>
-          <w:rFonts w:ascii="Calibri" w:hAnsi="Calibri"/>
-          <w:color w:val="000000"/>
-        </w:rPr>
-        <w:t>t</w:t>
-      </w:r>
-      <w:r>
-        <w:rPr>
-          <w:rFonts w:ascii="Calibri" w:hAnsi="Calibri"/>
-          <w:color w:val="000000"/>
-        </w:rPr>
-        <w:t>-</w:t>
-      </w:r>
-      <w:r>
-        <w:rPr>
-          <w:rFonts w:ascii="Calibri" w:hAnsi="Calibri"/>
-          <w:color w:val="000000"/>
-        </w:rPr>
-        <w:t>wise addition could have to have an optional ReLU, but we might be able to live without (quote: “This is just an empirical result. I mean they try to justify their actions with some hand wavy stuff, but it</w:t>
-      </w:r>
-      <w:r>
-        <w:rPr>
-          <w:rFonts w:ascii="Calibri" w:hAnsi="Calibri"/>
-          <w:color w:val="000000"/>
-        </w:rPr>
-        <w:t>’</w:t>
-      </w:r>
-      <w:r>
-        <w:rPr>
-          <w:rFonts w:ascii="Calibri" w:hAnsi="Calibri"/>
-          <w:color w:val="000000"/>
-        </w:rPr>
-        <w:t>s not a sound theory yet. There are not many theoretical works on skip connections. – Thomas Pinetz”).</w:t>
-      </w:r>
-    </w:p>
-    <w:p>
-      <w:pPr>
-        <w:pStyle w:val="Heading2"/>
-      </w:pPr>
-      <w:r>
-        <w:t>1x1 Convolution</w:t>
-      </w:r>
-    </w:p>
-    <w:p>
-      <w:r>
-        <w:t>Add 1x1 Convolution (for Fire, as used in many new nets such as Tiny SSD)</w:t>
-      </w:r>
-      <w:r>
-        <w:t>.</w:t>
-      </w:r>
-    </w:p>
-    <w:p>
-      <w:pPr>
-        <w:pStyle w:val="Heading2"/>
-      </w:pPr>
-      <w:r>
-        <w:t>Pooling without convolution</w:t>
-      </w:r>
-    </w:p>
-    <w:p>
-      <w:r>
-        <w:t>Allow pooling without convolution (important for last layer)</w:t>
-      </w:r>
-      <w:r>
-        <w:t>.</w:t>
-      </w:r>
-    </w:p>
-    <w:p>
-      <w:pPr>
-        <w:pStyle w:val="Heading2"/>
-      </w:pPr>
-      <w:r>
-        <w:t>1D convolution</w:t>
-      </w:r>
-    </w:p>
-    <w:p>
-      <w:r>
-        <w:t xml:space="preserve">Add 1D </w:t>
-      </w:r>
-      <w:r>
-        <w:t>c</w:t>
-      </w:r>
-      <w:r>
-        <w:t>onvolution (for sensor data)?</w:t>
-      </w:r>
-    </w:p>
-    <w:p>
-      <w:pPr>
-        <w:pStyle w:val="Heading2"/>
-      </w:pPr>
-      <w:r>
-        <w:t>Dilation support</w:t>
-      </w:r>
-    </w:p>
-    <w:p>
-      <w:r>
-        <w:t>Add dilation support (2 — would allow the 3x3 kernel to span a 5x5 field)?</w:t>
-      </w:r>
-    </w:p>
-    <w:p>
-      <w:pPr>
-        <w:pStyle w:val="Heading2"/>
-      </w:pPr>
-      <w:r>
-        <w:t>Padding for pooling</w:t>
-      </w:r>
-    </w:p>
-    <w:p>
-      <w:r>
-        <w:t>Add optional padding to pooling? Low priority.</w:t>
-      </w:r>
-    </w:p>
-    <w:p>
-      <w:pPr>
-        <w:pStyle w:val="Heading2"/>
-      </w:pPr>
-      <w:r>
-        <w:lastRenderedPageBreak/>
-        <w:t>Simpler concatenation?</w:t>
-      </w:r>
-    </w:p>
-    <w:p>
-      <w:r>
-        <w:t>Concatenating two outputs is currently possible if the channels are a multiple of four (due to the HWC/</w:t>
-      </w:r>
-      <w:r>
-        <w:t xml:space="preserve"> “</w:t>
-      </w:r>
-      <w:r>
-        <w:t>little data” mode). It’s worth discussion ways to allow this for other numbers of channels.</w:t>
-      </w:r>
-    </w:p>
-    <w:p>
-      <w:pPr>
-        <w:pStyle w:val="Heading1"/>
-      </w:pPr>
-      <w:r>
-        <w:t>8. Fix bias</w:t>
-      </w:r>
-    </w:p>
-    <w:p>
-      <w:r>
-        <w:t>The programmed bias value needs to be shifted left 7 in the addition to be mathematically correct AND useful at the same time.</w:t>
+        <w:t>It's currently mathematically correct, but the bias needs to be quantized with the same scale as the weight. The bias is applied either pre-shift or post-shift and so the weight scale is different from the bias scale, rendering it useless</w:t>
       </w:r>
       <w:r>
         <w:t xml:space="preserve"> </w:t>
       </w:r>
       <w:r>
-        <w:t>It's currently mathematically correct, but the bias needs to be quantized with the same scale as the weight. The bias is applied either pre-shift or post-shift and so the weight scale is different from the bias scale, rendering it useless</w:t>
-      </w:r>
-      <w:r>
-        <w:t xml:space="preserve"> </w:t>
-      </w:r>
-      <w:r>
         <w:t>(using the bias could increase network Top1 by 0.3% for FashionMNIST).</w:t>
+      </w:r>
+    </w:p>
+    <w:p>
+      <w:pPr>
+        <w:rPr>
+          <w:color w:val="FF0000"/>
+        </w:rPr>
+      </w:pPr>
+      <w:r>
+        <w:rPr>
+          <w:color w:val="FF0000"/>
+        </w:rPr>
+        <w:t>Yes</w:t>
       </w:r>
     </w:p>
     <w:p>
@@ -1078,6 +1373,25 @@
     </w:p>
     <w:p>
       <w:pPr>
+        <w:rPr>
+          <w:color w:val="FF0000"/>
+        </w:rPr>
+      </w:pPr>
+      <w:r>
+        <w:rPr>
+          <w:color w:val="FF0000"/>
+        </w:rPr>
+        <w:t>Yes, p</w:t>
+      </w:r>
+      <w:r>
+        <w:rPr>
+          <w:color w:val="FF0000"/>
+        </w:rPr>
+        <w:t>er-layer control</w:t>
+      </w:r>
+    </w:p>
+    <w:p>
+      <w:pPr>
         <w:pStyle w:val="Heading2"/>
       </w:pPr>
       <w:r>
@@ -1089,10 +1403,28 @@
         <w:t>T</w:t>
       </w:r>
       <w:r>
-        <w:t>his doesn’t sound feasible</w:t>
+        <w:t xml:space="preserve">his doesn’t sound </w:t>
+      </w:r>
+      <w:proofErr w:type="gramStart"/>
+      <w:r>
+        <w:t>feasible</w:t>
       </w:r>
       <w:r>
         <w:t>?</w:t>
+      </w:r>
+      <w:proofErr w:type="gramEnd"/>
+    </w:p>
+    <w:p>
+      <w:pPr>
+        <w:rPr>
+          <w:color w:val="FF0000"/>
+        </w:rPr>
+      </w:pPr>
+      <w:r>
+        <w:rPr>
+          <w:color w:val="FF0000"/>
+        </w:rPr>
+        <w:t>No</w:t>
       </w:r>
     </w:p>
     <w:p>
@@ -1168,10 +1500,8 @@
         <w:pStyle w:val="Heading1"/>
       </w:pPr>
       <w:r>
-        <w:t xml:space="preserve">10. </w:t>
-      </w:r>
-      <w:r>
-        <w:t>Simplify accelerator unloading</w:t>
+        <w:lastRenderedPageBreak/>
+        <w:t>10. Simplify accelerator unloading</w:t>
       </w:r>
     </w:p>
     <w:p>
@@ -1246,8 +1576,6 @@
           <w:szCs w:val="18"/>
         </w:rPr>
       </w:pPr>
-      <w:bookmarkStart w:id="0" w:name="_GoBack"/>
-      <w:bookmarkEnd w:id="0"/>
     </w:p>
     <w:p>
       <w:pPr>
@@ -1728,7 +2056,6 @@
           <w:sz w:val="18"/>
           <w:szCs w:val="18"/>
         </w:rPr>
-        <w:lastRenderedPageBreak/>
         <w:t xml:space="preserve">  val = *addr++;</w:t>
       </w:r>
     </w:p>
@@ -1791,7 +2118,18 @@
           <w:sz w:val="18"/>
           <w:szCs w:val="18"/>
         </w:rPr>
-        <w:t xml:space="preserve">[offs] = val &amp; </w:t>
+        <w:t>[offs] = v</w:t>
+      </w:r>
+      <w:bookmarkStart w:id="0" w:name="_GoBack"/>
+      <w:bookmarkEnd w:id="0"/>
+      <w:r>
+        <w:rPr>
+          <w:rFonts w:ascii="Menlo" w:eastAsia="Times New Roman" w:hAnsi="Menlo" w:cs="Menlo"/>
+          <w:color w:val="000000"/>
+          <w:sz w:val="18"/>
+          <w:szCs w:val="18"/>
+        </w:rPr>
+        <w:t xml:space="preserve">al &amp; </w:t>
       </w:r>
       <w:r>
         <w:rPr>
@@ -2546,6 +2884,21 @@
           <w:rFonts w:eastAsia="Times New Roman"/>
         </w:rPr>
         <w:t>etc. etc. etc. etc. etc. etc., but offs needs reset when reaching the end of a 4-channel bundle, and addr needs reset when crossing instances.</w:t>
+      </w:r>
+    </w:p>
+    <w:p>
+      <w:pPr>
+        <w:rPr>
+          <w:rFonts w:eastAsia="Times New Roman"/>
+          <w:color w:val="FF0000"/>
+        </w:rPr>
+      </w:pPr>
+      <w:r>
+        <w:rPr>
+          <w:rFonts w:eastAsia="Times New Roman"/>
+          <w:color w:val="FF0000"/>
+        </w:rPr>
+        <w:t>Yes</w:t>
       </w:r>
     </w:p>
     <w:sectPr>
@@ -3076,6 +3429,119 @@
     </w:lvl>
   </w:abstractNum>
   <w:abstractNum w:abstractNumId="3" w15:restartNumberingAfterBreak="0">
+    <w:nsid w:val="4F2A5654"/>
+    <w:multiLevelType w:val="hybridMultilevel"/>
+    <w:tmpl w:val="01101686"/>
+    <w:lvl w:ilvl="0" w:tplc="358A38E4">
+      <w:start w:val="4"/>
+      <w:numFmt w:val="bullet"/>
+      <w:lvlText w:val=""/>
+      <w:lvlJc w:val="left"/>
+      <w:pPr>
+        <w:ind w:left="720" w:hanging="360"/>
+      </w:pPr>
+      <w:rPr>
+        <w:rFonts w:ascii="Wingdings" w:eastAsiaTheme="minorEastAsia" w:hAnsi="Wingdings" w:cstheme="minorBidi" w:hint="default"/>
+      </w:rPr>
+    </w:lvl>
+    <w:lvl w:ilvl="1" w:tplc="04090003" w:tentative="1">
+      <w:start w:val="1"/>
+      <w:numFmt w:val="bullet"/>
+      <w:lvlText w:val="o"/>
+      <w:lvlJc w:val="left"/>
+      <w:pPr>
+        <w:ind w:left="1440" w:hanging="360"/>
+      </w:pPr>
+      <w:rPr>
+        <w:rFonts w:ascii="Courier New" w:hAnsi="Courier New" w:cs="Courier New" w:hint="default"/>
+      </w:rPr>
+    </w:lvl>
+    <w:lvl w:ilvl="2" w:tplc="04090005" w:tentative="1">
+      <w:start w:val="1"/>
+      <w:numFmt w:val="bullet"/>
+      <w:lvlText w:val=""/>
+      <w:lvlJc w:val="left"/>
+      <w:pPr>
+        <w:ind w:left="2160" w:hanging="360"/>
+      </w:pPr>
+      <w:rPr>
+        <w:rFonts w:ascii="Wingdings" w:hAnsi="Wingdings" w:hint="default"/>
+      </w:rPr>
+    </w:lvl>
+    <w:lvl w:ilvl="3" w:tplc="04090001" w:tentative="1">
+      <w:start w:val="1"/>
+      <w:numFmt w:val="bullet"/>
+      <w:lvlText w:val=""/>
+      <w:lvlJc w:val="left"/>
+      <w:pPr>
+        <w:ind w:left="2880" w:hanging="360"/>
+      </w:pPr>
+      <w:rPr>
+        <w:rFonts w:ascii="Symbol" w:hAnsi="Symbol" w:hint="default"/>
+      </w:rPr>
+    </w:lvl>
+    <w:lvl w:ilvl="4" w:tplc="04090003" w:tentative="1">
+      <w:start w:val="1"/>
+      <w:numFmt w:val="bullet"/>
+      <w:lvlText w:val="o"/>
+      <w:lvlJc w:val="left"/>
+      <w:pPr>
+        <w:ind w:left="3600" w:hanging="360"/>
+      </w:pPr>
+      <w:rPr>
+        <w:rFonts w:ascii="Courier New" w:hAnsi="Courier New" w:cs="Courier New" w:hint="default"/>
+      </w:rPr>
+    </w:lvl>
+    <w:lvl w:ilvl="5" w:tplc="04090005" w:tentative="1">
+      <w:start w:val="1"/>
+      <w:numFmt w:val="bullet"/>
+      <w:lvlText w:val=""/>
+      <w:lvlJc w:val="left"/>
+      <w:pPr>
+        <w:ind w:left="4320" w:hanging="360"/>
+      </w:pPr>
+      <w:rPr>
+        <w:rFonts w:ascii="Wingdings" w:hAnsi="Wingdings" w:hint="default"/>
+      </w:rPr>
+    </w:lvl>
+    <w:lvl w:ilvl="6" w:tplc="04090001" w:tentative="1">
+      <w:start w:val="1"/>
+      <w:numFmt w:val="bullet"/>
+      <w:lvlText w:val=""/>
+      <w:lvlJc w:val="left"/>
+      <w:pPr>
+        <w:ind w:left="5040" w:hanging="360"/>
+      </w:pPr>
+      <w:rPr>
+        <w:rFonts w:ascii="Symbol" w:hAnsi="Symbol" w:hint="default"/>
+      </w:rPr>
+    </w:lvl>
+    <w:lvl w:ilvl="7" w:tplc="04090003" w:tentative="1">
+      <w:start w:val="1"/>
+      <w:numFmt w:val="bullet"/>
+      <w:lvlText w:val="o"/>
+      <w:lvlJc w:val="left"/>
+      <w:pPr>
+        <w:ind w:left="5760" w:hanging="360"/>
+      </w:pPr>
+      <w:rPr>
+        <w:rFonts w:ascii="Courier New" w:hAnsi="Courier New" w:cs="Courier New" w:hint="default"/>
+      </w:rPr>
+    </w:lvl>
+    <w:lvl w:ilvl="8" w:tplc="04090005" w:tentative="1">
+      <w:start w:val="1"/>
+      <w:numFmt w:val="bullet"/>
+      <w:lvlText w:val=""/>
+      <w:lvlJc w:val="left"/>
+      <w:pPr>
+        <w:ind w:left="6480" w:hanging="360"/>
+      </w:pPr>
+      <w:rPr>
+        <w:rFonts w:ascii="Wingdings" w:hAnsi="Wingdings" w:hint="default"/>
+      </w:rPr>
+    </w:lvl>
+  </w:abstractNum>
+  <w:abstractNum w:abstractNumId="4" w15:restartNumberingAfterBreak="0">
     <w:nsid w:val="515E4BD0"/>
     <w:multiLevelType w:val="multilevel"/>
     <w:tmpl w:val="58DC894C"/>
@@ -3188,7 +3654,7 @@
       </w:pPr>
     </w:lvl>
   </w:abstractNum>
-  <w:abstractNum w:abstractNumId="4" w15:restartNumberingAfterBreak="0">
+  <w:abstractNum w:abstractNumId="5" w15:restartNumberingAfterBreak="0">
     <w:nsid w:val="59D101EB"/>
     <w:multiLevelType w:val="hybridMultilevel"/>
     <w:tmpl w:val="9F307EC6"/>
@@ -3300,7 +3766,7 @@
       </w:rPr>
     </w:lvl>
   </w:abstractNum>
-  <w:abstractNum w:abstractNumId="5" w15:restartNumberingAfterBreak="0">
+  <w:abstractNum w:abstractNumId="6" w15:restartNumberingAfterBreak="0">
     <w:nsid w:val="5D4278FC"/>
     <w:multiLevelType w:val="hybridMultilevel"/>
     <w:tmpl w:val="7D269BB8"/>
@@ -3413,7 +3879,7 @@
       </w:rPr>
     </w:lvl>
   </w:abstractNum>
-  <w:abstractNum w:abstractNumId="6" w15:restartNumberingAfterBreak="0">
+  <w:abstractNum w:abstractNumId="7" w15:restartNumberingAfterBreak="0">
     <w:nsid w:val="792006FC"/>
     <w:multiLevelType w:val="hybridMultilevel"/>
     <w:tmpl w:val="691A9D06"/>
@@ -3526,7 +3992,7 @@
     </w:lvl>
   </w:abstractNum>
   <w:num w:numId="1">
-    <w:abstractNumId w:val="5"/>
+    <w:abstractNumId w:val="6"/>
   </w:num>
   <w:num w:numId="2">
     <w:abstractNumId w:val="2"/>
@@ -3535,16 +4001,19 @@
     <w:abstractNumId w:val="1"/>
   </w:num>
   <w:num w:numId="4">
-    <w:abstractNumId w:val="3"/>
+    <w:abstractNumId w:val="4"/>
   </w:num>
   <w:num w:numId="5">
     <w:abstractNumId w:val="0"/>
   </w:num>
   <w:num w:numId="6">
-    <w:abstractNumId w:val="6"/>
+    <w:abstractNumId w:val="7"/>
   </w:num>
   <w:num w:numId="7">
-    <w:abstractNumId w:val="4"/>
+    <w:abstractNumId w:val="5"/>
+  </w:num>
+  <w:num w:numId="8">
+    <w:abstractNumId w:val="3"/>
   </w:num>
 </w:numbering>
 </file>

</xml_diff>